<commit_message>
Update CV: update skills and add responsibilities
</commit_message>
<xml_diff>
--- a/Ta Anh Tu Cv.docx
+++ b/Ta Anh Tu Cv.docx
@@ -1502,7 +1502,7 @@
                 <w:rFonts w:ascii="Segoe UI" w:hAnsi="Segoe UI" w:cs="Segoe UI"/>
                 <w:sz w:val="20"/>
                 <w:bdr w:val="none" w:sz="0" w:space="0" w:color="auto" w:frame="1"/>
-                <w:lang w:eastAsia="vi-VN"/>
+                <w:lang w:val="en-US" w:eastAsia="vi-VN"/>
               </w:rPr>
             </w:pPr>
             <w:r>
@@ -1510,9 +1510,9 @@
                 <w:rFonts w:ascii="Segoe UI" w:hAnsi="Segoe UI" w:cs="Segoe UI"/>
                 <w:sz w:val="20"/>
                 <w:bdr w:val="none" w:sz="0" w:space="0" w:color="auto" w:frame="1"/>
-                <w:lang w:eastAsia="vi-VN"/>
-              </w:rPr>
-              <w:t>Java</w:t>
+                <w:lang w:val="en-US" w:eastAsia="vi-VN"/>
+              </w:rPr>
+              <w:t>Backend</w:t>
             </w:r>
           </w:p>
         </w:tc>
@@ -1536,6 +1536,38 @@
                 <w:lang w:val="en-US" w:eastAsia="vi-VN"/>
               </w:rPr>
             </w:pPr>
+            <w:r>
+              <w:rPr>
+                <w:rFonts w:ascii="Segoe UI" w:hAnsi="Segoe UI" w:cs="Segoe UI"/>
+                <w:b w:val="0"/>
+                <w:sz w:val="20"/>
+                <w:bdr w:val="none" w:sz="0" w:space="0" w:color="auto" w:frame="1"/>
+                <w:lang w:val="en-US" w:eastAsia="vi-VN"/>
+              </w:rPr>
+              <w:t xml:space="preserve">2 </w:t>
+            </w:r>
+            <w:proofErr w:type="spellStart"/>
+            <w:r>
+              <w:rPr>
+                <w:rFonts w:ascii="Segoe UI" w:hAnsi="Segoe UI" w:cs="Segoe UI"/>
+                <w:b w:val="0"/>
+                <w:sz w:val="20"/>
+                <w:bdr w:val="none" w:sz="0" w:space="0" w:color="auto" w:frame="1"/>
+                <w:lang w:val="en-US" w:eastAsia="vi-VN"/>
+              </w:rPr>
+              <w:t>years experience</w:t>
+            </w:r>
+            <w:proofErr w:type="spellEnd"/>
+            <w:r>
+              <w:rPr>
+                <w:rFonts w:ascii="Segoe UI" w:hAnsi="Segoe UI" w:cs="Segoe UI"/>
+                <w:b w:val="0"/>
+                <w:sz w:val="20"/>
+                <w:bdr w:val="none" w:sz="0" w:space="0" w:color="auto" w:frame="1"/>
+                <w:lang w:val="en-US" w:eastAsia="vi-VN"/>
+              </w:rPr>
+              <w:t xml:space="preserve"> in </w:t>
+            </w:r>
             <w:r>
               <w:rPr>
                 <w:rFonts w:ascii="Segoe UI" w:hAnsi="Segoe UI" w:cs="Segoe UI"/>
@@ -1606,7 +1638,7 @@
                 <w:rFonts w:ascii="Segoe UI" w:hAnsi="Segoe UI" w:cs="Segoe UI"/>
                 <w:sz w:val="20"/>
                 <w:bdr w:val="none" w:sz="0" w:space="0" w:color="auto" w:frame="1"/>
-                <w:lang w:eastAsia="vi-VN"/>
+                <w:lang w:val="en-US" w:eastAsia="vi-VN"/>
               </w:rPr>
             </w:pPr>
             <w:r>
@@ -1614,9 +1646,9 @@
                 <w:rFonts w:ascii="Segoe UI" w:hAnsi="Segoe UI" w:cs="Segoe UI"/>
                 <w:sz w:val="20"/>
                 <w:bdr w:val="none" w:sz="0" w:space="0" w:color="auto" w:frame="1"/>
-                <w:lang w:eastAsia="vi-VN"/>
-              </w:rPr>
-              <w:t>Database</w:t>
+                <w:lang w:val="en-US" w:eastAsia="vi-VN"/>
+              </w:rPr>
+              <w:t>Frontend</w:t>
             </w:r>
           </w:p>
         </w:tc>
@@ -1643,8 +1675,50 @@
                 <w:bdr w:val="none" w:sz="0" w:space="0" w:color="auto" w:frame="1"/>
                 <w:lang w:val="en-US" w:eastAsia="vi-VN"/>
               </w:rPr>
-              <w:t>MySQL</w:t>
-            </w:r>
+              <w:t xml:space="preserve">1 year experience in </w:t>
+            </w:r>
+            <w:r>
+              <w:rPr>
+                <w:rFonts w:ascii="Segoe UI" w:hAnsi="Segoe UI" w:cs="Segoe UI"/>
+                <w:sz w:val="20"/>
+                <w:bdr w:val="none" w:sz="0" w:space="0" w:color="auto" w:frame="1"/>
+                <w:lang w:val="en-US" w:eastAsia="vi-VN"/>
+              </w:rPr>
+              <w:t xml:space="preserve">HTML, CSS, </w:t>
+            </w:r>
+            <w:bookmarkStart w:id="0" w:name="_GoBack"/>
+            <w:bookmarkEnd w:id="0"/>
+            <w:proofErr w:type="spellStart"/>
+            <w:r>
+              <w:rPr>
+                <w:rFonts w:ascii="Segoe UI" w:hAnsi="Segoe UI" w:cs="Segoe UI"/>
+                <w:sz w:val="20"/>
+                <w:bdr w:val="none" w:sz="0" w:space="0" w:color="auto" w:frame="1"/>
+                <w:lang w:val="en-US" w:eastAsia="vi-VN"/>
+              </w:rPr>
+              <w:t>Javascript</w:t>
+            </w:r>
+            <w:proofErr w:type="spellEnd"/>
+            <w:r>
+              <w:rPr>
+                <w:rFonts w:ascii="Segoe UI" w:hAnsi="Segoe UI" w:cs="Segoe UI"/>
+                <w:sz w:val="20"/>
+                <w:bdr w:val="none" w:sz="0" w:space="0" w:color="auto" w:frame="1"/>
+                <w:lang w:val="en-US" w:eastAsia="vi-VN"/>
+              </w:rPr>
+              <w:t xml:space="preserve"> and </w:t>
+            </w:r>
+            <w:proofErr w:type="spellStart"/>
+            <w:r>
+              <w:rPr>
+                <w:rFonts w:ascii="Segoe UI" w:hAnsi="Segoe UI" w:cs="Segoe UI"/>
+                <w:sz w:val="20"/>
+                <w:bdr w:val="none" w:sz="0" w:space="0" w:color="auto" w:frame="1"/>
+                <w:lang w:val="en-US" w:eastAsia="vi-VN"/>
+              </w:rPr>
+              <w:t>ReactJS</w:t>
+            </w:r>
+            <w:proofErr w:type="spellEnd"/>
           </w:p>
         </w:tc>
       </w:tr>
@@ -1672,7 +1746,7 @@
                 <w:bdr w:val="none" w:sz="0" w:space="0" w:color="auto" w:frame="1"/>
                 <w:lang w:eastAsia="vi-VN"/>
               </w:rPr>
-              <w:t>Source control</w:t>
+              <w:t>Database</w:t>
             </w:r>
           </w:p>
         </w:tc>
@@ -1689,7 +1763,7 @@
                 <w:rFonts w:ascii="Segoe UI" w:hAnsi="Segoe UI" w:cs="Segoe UI"/>
                 <w:sz w:val="20"/>
                 <w:bdr w:val="none" w:sz="0" w:space="0" w:color="auto" w:frame="1"/>
-                <w:lang w:eastAsia="vi-VN"/>
+                <w:lang w:val="en-US" w:eastAsia="vi-VN"/>
               </w:rPr>
             </w:pPr>
             <w:r>
@@ -1697,9 +1771,9 @@
                 <w:rFonts w:ascii="Segoe UI" w:hAnsi="Segoe UI" w:cs="Segoe UI"/>
                 <w:sz w:val="20"/>
                 <w:bdr w:val="none" w:sz="0" w:space="0" w:color="auto" w:frame="1"/>
-                <w:lang w:eastAsia="vi-VN"/>
-              </w:rPr>
-              <w:t>Git</w:t>
+                <w:lang w:val="en-US" w:eastAsia="vi-VN"/>
+              </w:rPr>
+              <w:t>MySQL</w:t>
             </w:r>
           </w:p>
         </w:tc>
@@ -1731,7 +1805,7 @@
                 <w:bdr w:val="none" w:sz="0" w:space="0" w:color="auto" w:frame="1"/>
                 <w:lang w:eastAsia="vi-VN"/>
               </w:rPr>
-              <w:t>Algorithm</w:t>
+              <w:t>Source control</w:t>
             </w:r>
           </w:p>
         </w:tc>
@@ -1756,154 +1830,30 @@
                 <w:rFonts w:ascii="Segoe UI" w:hAnsi="Segoe UI" w:cs="Segoe UI"/>
                 <w:sz w:val="20"/>
                 <w:bdr w:val="none" w:sz="0" w:space="0" w:color="auto" w:frame="1"/>
-                <w:lang w:val="en-US" w:eastAsia="vi-VN"/>
-              </w:rPr>
-              <w:t>Basic d</w:t>
-            </w:r>
-            <w:r>
-              <w:rPr>
-                <w:rFonts w:ascii="Segoe UI" w:hAnsi="Segoe UI" w:cs="Segoe UI"/>
-                <w:sz w:val="20"/>
-                <w:bdr w:val="none" w:sz="0" w:space="0" w:color="auto" w:frame="1"/>
-                <w:lang w:eastAsia="vi-VN"/>
-              </w:rPr>
-              <w:t xml:space="preserve">ata structures (stack, queue, </w:t>
-            </w:r>
-            <w:r>
-              <w:rPr>
-                <w:rFonts w:ascii="Segoe UI" w:hAnsi="Segoe UI" w:cs="Segoe UI"/>
-                <w:sz w:val="20"/>
-                <w:bdr w:val="none" w:sz="0" w:space="0" w:color="auto" w:frame="1"/>
-                <w:lang w:val="en-US" w:eastAsia="vi-VN"/>
-              </w:rPr>
-              <w:t>linked</w:t>
-            </w:r>
-            <w:r>
-              <w:rPr>
-                <w:rFonts w:ascii="Segoe UI" w:hAnsi="Segoe UI" w:cs="Segoe UI"/>
-                <w:sz w:val="20"/>
-                <w:bdr w:val="none" w:sz="0" w:space="0" w:color="auto" w:frame="1"/>
-                <w:lang w:eastAsia="vi-VN"/>
-              </w:rPr>
-              <w:t xml:space="preserve">list, </w:t>
-            </w:r>
-            <w:r>
-              <w:rPr>
-                <w:rFonts w:ascii="Segoe UI" w:hAnsi="Segoe UI" w:cs="Segoe UI"/>
-                <w:sz w:val="20"/>
-                <w:bdr w:val="none" w:sz="0" w:space="0" w:color="auto" w:frame="1"/>
-                <w:lang w:val="en-US" w:eastAsia="vi-VN"/>
-              </w:rPr>
-              <w:t>hash</w:t>
-            </w:r>
-            <w:r>
-              <w:rPr>
-                <w:rFonts w:ascii="Segoe UI" w:hAnsi="Segoe UI" w:cs="Segoe UI"/>
-                <w:sz w:val="20"/>
-                <w:bdr w:val="none" w:sz="0" w:space="0" w:color="auto" w:frame="1"/>
-                <w:lang w:val="en-US" w:eastAsia="vi-VN"/>
-              </w:rPr>
-              <w:t>, TRIE</w:t>
-            </w:r>
-            <w:r>
-              <w:rPr>
-                <w:rFonts w:ascii="Segoe UI" w:hAnsi="Segoe UI" w:cs="Segoe UI"/>
-                <w:sz w:val="20"/>
-                <w:bdr w:val="none" w:sz="0" w:space="0" w:color="auto" w:frame="1"/>
-                <w:lang w:val="en-US" w:eastAsia="vi-VN"/>
-              </w:rPr>
-              <w:t>…</w:t>
-            </w:r>
-            <w:r>
-              <w:rPr>
-                <w:rFonts w:ascii="Segoe UI" w:hAnsi="Segoe UI" w:cs="Segoe UI"/>
-                <w:sz w:val="20"/>
-                <w:bdr w:val="none" w:sz="0" w:space="0" w:color="auto" w:frame="1"/>
-                <w:lang w:eastAsia="vi-VN"/>
-              </w:rPr>
-              <w:t>),</w:t>
-            </w:r>
-            <w:r>
-              <w:rPr>
-                <w:rFonts w:ascii="Segoe UI" w:hAnsi="Segoe UI" w:cs="Segoe UI"/>
-                <w:sz w:val="20"/>
-                <w:bdr w:val="none" w:sz="0" w:space="0" w:color="auto" w:frame="1"/>
-                <w:lang w:val="en-US" w:eastAsia="vi-VN"/>
-              </w:rPr>
-              <w:t xml:space="preserve"> and </w:t>
-            </w:r>
-            <w:r>
-              <w:rPr>
-                <w:rFonts w:ascii="Segoe UI" w:hAnsi="Segoe UI" w:cs="Segoe UI"/>
-                <w:sz w:val="20"/>
-                <w:bdr w:val="none" w:sz="0" w:space="0" w:color="auto" w:frame="1"/>
-                <w:lang w:eastAsia="vi-VN"/>
-              </w:rPr>
-              <w:t>algorithms (</w:t>
-            </w:r>
-            <w:r>
-              <w:rPr>
-                <w:rFonts w:ascii="Segoe UI" w:hAnsi="Segoe UI" w:cs="Segoe UI"/>
-                <w:sz w:val="20"/>
-                <w:bdr w:val="none" w:sz="0" w:space="0" w:color="auto" w:frame="1"/>
-                <w:lang w:eastAsia="vi-VN"/>
-              </w:rPr>
-              <w:t>sort, search</w:t>
-            </w:r>
-            <w:r>
-              <w:rPr>
-                <w:rFonts w:ascii="Segoe UI" w:hAnsi="Segoe UI" w:cs="Segoe UI"/>
-                <w:sz w:val="20"/>
-                <w:bdr w:val="none" w:sz="0" w:space="0" w:color="auto" w:frame="1"/>
-                <w:lang w:eastAsia="vi-VN"/>
+                <w:lang w:eastAsia="vi-VN"/>
+              </w:rPr>
+              <w:t>Git</w:t>
+            </w:r>
+            <w:r>
+              <w:rPr>
+                <w:rFonts w:ascii="Segoe UI" w:hAnsi="Segoe UI" w:cs="Segoe UI"/>
+                <w:sz w:val="20"/>
+                <w:bdr w:val="none" w:sz="0" w:space="0" w:color="auto" w:frame="1"/>
+                <w:lang w:val="en-US" w:eastAsia="vi-VN"/>
               </w:rPr>
               <w:t xml:space="preserve">, </w:t>
             </w:r>
-            <w:r>
-              <w:rPr>
-                <w:rFonts w:ascii="Segoe UI" w:hAnsi="Segoe UI" w:cs="Segoe UI"/>
-                <w:sz w:val="20"/>
-                <w:bdr w:val="none" w:sz="0" w:space="0" w:color="auto" w:frame="1"/>
-                <w:lang w:val="en-US" w:eastAsia="vi-VN"/>
-              </w:rPr>
-              <w:t>r</w:t>
-            </w:r>
-            <w:r>
-              <w:rPr>
-                <w:rFonts w:ascii="Segoe UI" w:hAnsi="Segoe UI" w:cs="Segoe UI"/>
-                <w:sz w:val="20"/>
-                <w:bdr w:val="none" w:sz="0" w:space="0" w:color="auto" w:frame="1"/>
-                <w:lang w:eastAsia="vi-VN"/>
-              </w:rPr>
-              <w:t xml:space="preserve">ecursion, </w:t>
-            </w:r>
-            <w:r>
-              <w:rPr>
-                <w:rFonts w:ascii="Segoe UI" w:hAnsi="Segoe UI" w:cs="Segoe UI"/>
-                <w:sz w:val="20"/>
-                <w:bdr w:val="none" w:sz="0" w:space="0" w:color="auto" w:frame="1"/>
-                <w:lang w:val="en-US" w:eastAsia="vi-VN"/>
-              </w:rPr>
-              <w:t>b</w:t>
-            </w:r>
-            <w:r>
-              <w:rPr>
-                <w:rFonts w:ascii="Segoe UI" w:hAnsi="Segoe UI" w:cs="Segoe UI"/>
-                <w:sz w:val="20"/>
-                <w:bdr w:val="none" w:sz="0" w:space="0" w:color="auto" w:frame="1"/>
-                <w:lang w:eastAsia="vi-VN"/>
-              </w:rPr>
-              <w:t>acktrack...</w:t>
-            </w:r>
-            <w:r>
-              <w:rPr>
-                <w:rFonts w:ascii="Segoe UI" w:hAnsi="Segoe UI" w:cs="Segoe UI"/>
-                <w:sz w:val="20"/>
-                <w:bdr w:val="none" w:sz="0" w:space="0" w:color="auto" w:frame="1"/>
-                <w:lang w:eastAsia="vi-VN"/>
-              </w:rPr>
-              <w:t>)</w:t>
-            </w:r>
+            <w:proofErr w:type="spellStart"/>
+            <w:r>
+              <w:rPr>
+                <w:rFonts w:ascii="Segoe UI" w:hAnsi="Segoe UI" w:cs="Segoe UI"/>
+                <w:sz w:val="20"/>
+                <w:bdr w:val="none" w:sz="0" w:space="0" w:color="auto" w:frame="1"/>
+                <w:lang w:val="en-US" w:eastAsia="vi-VN"/>
+              </w:rPr>
+              <w:t>Github</w:t>
+            </w:r>
+            <w:proofErr w:type="spellEnd"/>
           </w:p>
         </w:tc>
       </w:tr>
@@ -1931,7 +1881,7 @@
                 <w:bdr w:val="none" w:sz="0" w:space="0" w:color="auto" w:frame="1"/>
                 <w:lang w:eastAsia="vi-VN"/>
               </w:rPr>
-              <w:t>English</w:t>
+              <w:t>Algorithm</w:t>
             </w:r>
           </w:p>
         </w:tc>
@@ -1948,7 +1898,7 @@
                 <w:rFonts w:ascii="Segoe UI" w:hAnsi="Segoe UI" w:cs="Segoe UI"/>
                 <w:sz w:val="20"/>
                 <w:bdr w:val="none" w:sz="0" w:space="0" w:color="auto" w:frame="1"/>
-                <w:lang w:eastAsia="vi-VN"/>
+                <w:lang w:val="en-US" w:eastAsia="vi-VN"/>
               </w:rPr>
             </w:pPr>
             <w:r>
@@ -1956,31 +1906,162 @@
                 <w:rFonts w:ascii="Segoe UI" w:hAnsi="Segoe UI" w:cs="Segoe UI"/>
                 <w:sz w:val="20"/>
                 <w:bdr w:val="none" w:sz="0" w:space="0" w:color="auto" w:frame="1"/>
-                <w:lang w:eastAsia="vi-VN"/>
-              </w:rPr>
-              <w:t>Reading, listening: good</w:t>
-            </w:r>
-          </w:p>
-          <w:p>
-            <w:pPr>
-              <w:pStyle w:val="NoSpacing"/>
-              <w:spacing w:before="40" w:after="40"/>
-              <w:cnfStyle w:val="000000000000" w:firstRow="0" w:lastRow="0" w:firstColumn="0" w:lastColumn="0" w:oddVBand="0" w:evenVBand="0" w:oddHBand="0" w:evenHBand="0" w:firstRowFirstColumn="0" w:firstRowLastColumn="0" w:lastRowFirstColumn="0" w:lastRowLastColumn="0"/>
-              <w:rPr>
-                <w:rFonts w:ascii="Segoe UI" w:hAnsi="Segoe UI" w:cs="Segoe UI"/>
-                <w:sz w:val="20"/>
-                <w:bdr w:val="none" w:sz="0" w:space="0" w:color="auto" w:frame="1"/>
-                <w:lang w:eastAsia="vi-VN"/>
-              </w:rPr>
-            </w:pPr>
-            <w:r>
-              <w:rPr>
-                <w:rFonts w:ascii="Segoe UI" w:hAnsi="Segoe UI" w:cs="Segoe UI"/>
-                <w:sz w:val="20"/>
-                <w:bdr w:val="none" w:sz="0" w:space="0" w:color="auto" w:frame="1"/>
-                <w:lang w:eastAsia="vi-VN"/>
-              </w:rPr>
-              <w:t>Speaking, writing: normal</w:t>
+                <w:lang w:val="en-US" w:eastAsia="vi-VN"/>
+              </w:rPr>
+              <w:t>Having a good understanding in b</w:t>
+            </w:r>
+            <w:r>
+              <w:rPr>
+                <w:rFonts w:ascii="Segoe UI" w:hAnsi="Segoe UI" w:cs="Segoe UI"/>
+                <w:sz w:val="20"/>
+                <w:bdr w:val="none" w:sz="0" w:space="0" w:color="auto" w:frame="1"/>
+                <w:lang w:val="en-US" w:eastAsia="vi-VN"/>
+              </w:rPr>
+              <w:t>asic d</w:t>
+            </w:r>
+            <w:r>
+              <w:rPr>
+                <w:rFonts w:ascii="Segoe UI" w:hAnsi="Segoe UI" w:cs="Segoe UI"/>
+                <w:sz w:val="20"/>
+                <w:bdr w:val="none" w:sz="0" w:space="0" w:color="auto" w:frame="1"/>
+                <w:lang w:eastAsia="vi-VN"/>
+              </w:rPr>
+              <w:t xml:space="preserve">ata structures (stack, queue, </w:t>
+            </w:r>
+            <w:r>
+              <w:rPr>
+                <w:rFonts w:ascii="Segoe UI" w:hAnsi="Segoe UI" w:cs="Segoe UI"/>
+                <w:sz w:val="20"/>
+                <w:bdr w:val="none" w:sz="0" w:space="0" w:color="auto" w:frame="1"/>
+                <w:lang w:val="en-US" w:eastAsia="vi-VN"/>
+              </w:rPr>
+              <w:t>linked</w:t>
+            </w:r>
+            <w:r>
+              <w:rPr>
+                <w:rFonts w:ascii="Segoe UI" w:hAnsi="Segoe UI" w:cs="Segoe UI"/>
+                <w:sz w:val="20"/>
+                <w:bdr w:val="none" w:sz="0" w:space="0" w:color="auto" w:frame="1"/>
+                <w:lang w:eastAsia="vi-VN"/>
+              </w:rPr>
+              <w:t xml:space="preserve">list, </w:t>
+            </w:r>
+            <w:r>
+              <w:rPr>
+                <w:rFonts w:ascii="Segoe UI" w:hAnsi="Segoe UI" w:cs="Segoe UI"/>
+                <w:sz w:val="20"/>
+                <w:bdr w:val="none" w:sz="0" w:space="0" w:color="auto" w:frame="1"/>
+                <w:lang w:val="en-US" w:eastAsia="vi-VN"/>
+              </w:rPr>
+              <w:t>hash</w:t>
+            </w:r>
+            <w:r>
+              <w:rPr>
+                <w:rFonts w:ascii="Segoe UI" w:hAnsi="Segoe UI" w:cs="Segoe UI"/>
+                <w:sz w:val="20"/>
+                <w:bdr w:val="none" w:sz="0" w:space="0" w:color="auto" w:frame="1"/>
+                <w:lang w:val="en-US" w:eastAsia="vi-VN"/>
+              </w:rPr>
+              <w:t>, TRIE</w:t>
+            </w:r>
+            <w:r>
+              <w:rPr>
+                <w:rFonts w:ascii="Segoe UI" w:hAnsi="Segoe UI" w:cs="Segoe UI"/>
+                <w:sz w:val="20"/>
+                <w:bdr w:val="none" w:sz="0" w:space="0" w:color="auto" w:frame="1"/>
+                <w:lang w:val="en-US" w:eastAsia="vi-VN"/>
+              </w:rPr>
+              <w:t>…</w:t>
+            </w:r>
+            <w:r>
+              <w:rPr>
+                <w:rFonts w:ascii="Segoe UI" w:hAnsi="Segoe UI" w:cs="Segoe UI"/>
+                <w:sz w:val="20"/>
+                <w:bdr w:val="none" w:sz="0" w:space="0" w:color="auto" w:frame="1"/>
+                <w:lang w:eastAsia="vi-VN"/>
+              </w:rPr>
+              <w:t>),</w:t>
+            </w:r>
+            <w:r>
+              <w:rPr>
+                <w:rFonts w:ascii="Segoe UI" w:hAnsi="Segoe UI" w:cs="Segoe UI"/>
+                <w:sz w:val="20"/>
+                <w:bdr w:val="none" w:sz="0" w:space="0" w:color="auto" w:frame="1"/>
+                <w:lang w:val="en-US" w:eastAsia="vi-VN"/>
+              </w:rPr>
+              <w:t xml:space="preserve"> and </w:t>
+            </w:r>
+            <w:r>
+              <w:rPr>
+                <w:rFonts w:ascii="Segoe UI" w:hAnsi="Segoe UI" w:cs="Segoe UI"/>
+                <w:sz w:val="20"/>
+                <w:bdr w:val="none" w:sz="0" w:space="0" w:color="auto" w:frame="1"/>
+                <w:lang w:eastAsia="vi-VN"/>
+              </w:rPr>
+              <w:t>algorithms (</w:t>
+            </w:r>
+            <w:r>
+              <w:rPr>
+                <w:rFonts w:ascii="Segoe UI" w:hAnsi="Segoe UI" w:cs="Segoe UI"/>
+                <w:sz w:val="20"/>
+                <w:bdr w:val="none" w:sz="0" w:space="0" w:color="auto" w:frame="1"/>
+                <w:lang w:eastAsia="vi-VN"/>
+              </w:rPr>
+              <w:t>sort, search</w:t>
+            </w:r>
+            <w:r>
+              <w:rPr>
+                <w:rFonts w:ascii="Segoe UI" w:hAnsi="Segoe UI" w:cs="Segoe UI"/>
+                <w:sz w:val="20"/>
+                <w:bdr w:val="none" w:sz="0" w:space="0" w:color="auto" w:frame="1"/>
+                <w:lang w:eastAsia="vi-VN"/>
+              </w:rPr>
+              <w:t xml:space="preserve">, </w:t>
+            </w:r>
+            <w:r>
+              <w:rPr>
+                <w:rFonts w:ascii="Segoe UI" w:hAnsi="Segoe UI" w:cs="Segoe UI"/>
+                <w:sz w:val="20"/>
+                <w:bdr w:val="none" w:sz="0" w:space="0" w:color="auto" w:frame="1"/>
+                <w:lang w:val="en-US" w:eastAsia="vi-VN"/>
+              </w:rPr>
+              <w:t>r</w:t>
+            </w:r>
+            <w:r>
+              <w:rPr>
+                <w:rFonts w:ascii="Segoe UI" w:hAnsi="Segoe UI" w:cs="Segoe UI"/>
+                <w:sz w:val="20"/>
+                <w:bdr w:val="none" w:sz="0" w:space="0" w:color="auto" w:frame="1"/>
+                <w:lang w:eastAsia="vi-VN"/>
+              </w:rPr>
+              <w:t xml:space="preserve">ecursion, </w:t>
+            </w:r>
+            <w:r>
+              <w:rPr>
+                <w:rFonts w:ascii="Segoe UI" w:hAnsi="Segoe UI" w:cs="Segoe UI"/>
+                <w:sz w:val="20"/>
+                <w:bdr w:val="none" w:sz="0" w:space="0" w:color="auto" w:frame="1"/>
+                <w:lang w:val="en-US" w:eastAsia="vi-VN"/>
+              </w:rPr>
+              <w:t>b</w:t>
+            </w:r>
+            <w:r>
+              <w:rPr>
+                <w:rFonts w:ascii="Segoe UI" w:hAnsi="Segoe UI" w:cs="Segoe UI"/>
+                <w:sz w:val="20"/>
+                <w:bdr w:val="none" w:sz="0" w:space="0" w:color="auto" w:frame="1"/>
+                <w:lang w:eastAsia="vi-VN"/>
+              </w:rPr>
+              <w:t>acktrack...</w:t>
+            </w:r>
+            <w:r>
+              <w:rPr>
+                <w:rFonts w:ascii="Segoe UI" w:hAnsi="Segoe UI" w:cs="Segoe UI"/>
+                <w:sz w:val="20"/>
+                <w:bdr w:val="none" w:sz="0" w:space="0" w:color="auto" w:frame="1"/>
+                <w:lang w:eastAsia="vi-VN"/>
+              </w:rPr>
+              <w:t>)</w:t>
             </w:r>
           </w:p>
         </w:tc>
@@ -2012,7 +2093,7 @@
                 <w:bdr w:val="none" w:sz="0" w:space="0" w:color="auto" w:frame="1"/>
                 <w:lang w:eastAsia="vi-VN"/>
               </w:rPr>
-              <w:t>Teamwork</w:t>
+              <w:t>English</w:t>
             </w:r>
           </w:p>
         </w:tc>
@@ -2029,7 +2110,7 @@
                 <w:rFonts w:ascii="Segoe UI" w:hAnsi="Segoe UI" w:cs="Segoe UI"/>
                 <w:sz w:val="20"/>
                 <w:bdr w:val="none" w:sz="0" w:space="0" w:color="auto" w:frame="1"/>
-                <w:lang w:val="en-US" w:eastAsia="vi-VN"/>
+                <w:lang w:eastAsia="vi-VN"/>
               </w:rPr>
             </w:pPr>
             <w:r>
@@ -2039,16 +2120,29 @@
                 <w:bdr w:val="none" w:sz="0" w:space="0" w:color="auto" w:frame="1"/>
                 <w:lang w:eastAsia="vi-VN"/>
               </w:rPr>
-              <w:t>Ability to work, support and collaborate with other team members effectively</w:t>
-            </w:r>
-            <w:r>
-              <w:rPr>
-                <w:rFonts w:ascii="Segoe UI" w:hAnsi="Segoe UI" w:cs="Segoe UI"/>
-                <w:sz w:val="20"/>
-                <w:bdr w:val="none" w:sz="0" w:space="0" w:color="auto" w:frame="1"/>
-                <w:lang w:val="en-US" w:eastAsia="vi-VN"/>
-              </w:rPr>
-              <w:t>, good self-study</w:t>
+              <w:t>Reading, listening: good</w:t>
+            </w:r>
+          </w:p>
+          <w:p>
+            <w:pPr>
+              <w:pStyle w:val="NoSpacing"/>
+              <w:spacing w:before="40" w:after="40"/>
+              <w:cnfStyle w:val="000000100000" w:firstRow="0" w:lastRow="0" w:firstColumn="0" w:lastColumn="0" w:oddVBand="0" w:evenVBand="0" w:oddHBand="1" w:evenHBand="0" w:firstRowFirstColumn="0" w:firstRowLastColumn="0" w:lastRowFirstColumn="0" w:lastRowLastColumn="0"/>
+              <w:rPr>
+                <w:rFonts w:ascii="Segoe UI" w:hAnsi="Segoe UI" w:cs="Segoe UI"/>
+                <w:sz w:val="20"/>
+                <w:bdr w:val="none" w:sz="0" w:space="0" w:color="auto" w:frame="1"/>
+                <w:lang w:eastAsia="vi-VN"/>
+              </w:rPr>
+            </w:pPr>
+            <w:r>
+              <w:rPr>
+                <w:rFonts w:ascii="Segoe UI" w:hAnsi="Segoe UI" w:cs="Segoe UI"/>
+                <w:sz w:val="20"/>
+                <w:bdr w:val="none" w:sz="0" w:space="0" w:color="auto" w:frame="1"/>
+                <w:lang w:eastAsia="vi-VN"/>
+              </w:rPr>
+              <w:t>Speaking, writing: normal</w:t>
             </w:r>
           </w:p>
         </w:tc>
@@ -2067,7 +2161,7 @@
                 <w:rFonts w:ascii="Segoe UI" w:hAnsi="Segoe UI" w:cs="Segoe UI"/>
                 <w:sz w:val="20"/>
                 <w:bdr w:val="none" w:sz="0" w:space="0" w:color="auto" w:frame="1"/>
-                <w:lang w:val="en-US" w:eastAsia="vi-VN"/>
+                <w:lang w:eastAsia="vi-VN"/>
               </w:rPr>
             </w:pPr>
             <w:r>
@@ -2075,9 +2169,9 @@
                 <w:rFonts w:ascii="Segoe UI" w:hAnsi="Segoe UI" w:cs="Segoe UI"/>
                 <w:sz w:val="20"/>
                 <w:bdr w:val="none" w:sz="0" w:space="0" w:color="auto" w:frame="1"/>
-                <w:lang w:val="en-US" w:eastAsia="vi-VN"/>
-              </w:rPr>
-              <w:t>Other languages</w:t>
+                <w:lang w:eastAsia="vi-VN"/>
+              </w:rPr>
+              <w:t>Teamwork</w:t>
             </w:r>
           </w:p>
         </w:tc>
@@ -2097,59 +2191,85 @@
                 <w:lang w:val="en-US" w:eastAsia="vi-VN"/>
               </w:rPr>
             </w:pPr>
-            <w:proofErr w:type="spellStart"/>
-            <w:r>
-              <w:rPr>
-                <w:rFonts w:ascii="Segoe UI" w:hAnsi="Segoe UI" w:cs="Segoe UI"/>
-                <w:sz w:val="20"/>
-                <w:bdr w:val="none" w:sz="0" w:space="0" w:color="auto" w:frame="1"/>
-                <w:lang w:val="en-US" w:eastAsia="vi-VN"/>
-              </w:rPr>
-              <w:t>Javascript</w:t>
-            </w:r>
-            <w:proofErr w:type="spellEnd"/>
-            <w:r>
-              <w:rPr>
-                <w:rFonts w:ascii="Segoe UI" w:hAnsi="Segoe UI" w:cs="Segoe UI"/>
-                <w:sz w:val="20"/>
-                <w:bdr w:val="none" w:sz="0" w:space="0" w:color="auto" w:frame="1"/>
-                <w:lang w:val="en-US" w:eastAsia="vi-VN"/>
-              </w:rPr>
-              <w:t xml:space="preserve">, </w:t>
-            </w:r>
-            <w:proofErr w:type="spellStart"/>
-            <w:r>
-              <w:rPr>
-                <w:rFonts w:ascii="Segoe UI" w:hAnsi="Segoe UI" w:cs="Segoe UI"/>
-                <w:sz w:val="20"/>
-                <w:bdr w:val="none" w:sz="0" w:space="0" w:color="auto" w:frame="1"/>
-                <w:lang w:val="en-US" w:eastAsia="vi-VN"/>
-              </w:rPr>
-              <w:t>ReactJS</w:t>
-            </w:r>
-            <w:proofErr w:type="spellEnd"/>
-            <w:r>
-              <w:rPr>
-                <w:rFonts w:ascii="Segoe UI" w:hAnsi="Segoe UI" w:cs="Segoe UI"/>
-                <w:sz w:val="20"/>
-                <w:bdr w:val="none" w:sz="0" w:space="0" w:color="auto" w:frame="1"/>
-                <w:lang w:val="en-US" w:eastAsia="vi-VN"/>
-              </w:rPr>
-              <w:t xml:space="preserve"> library</w:t>
-            </w:r>
-            <w:r>
-              <w:rPr>
-                <w:rFonts w:ascii="Segoe UI" w:hAnsi="Segoe UI" w:cs="Segoe UI"/>
-                <w:sz w:val="20"/>
-                <w:bdr w:val="none" w:sz="0" w:space="0" w:color="auto" w:frame="1"/>
-                <w:lang w:val="en-US" w:eastAsia="vi-VN"/>
-              </w:rPr>
-              <w:t>, C/C++</w:t>
+            <w:r>
+              <w:rPr>
+                <w:rFonts w:ascii="Segoe UI" w:hAnsi="Segoe UI" w:cs="Segoe UI"/>
+                <w:sz w:val="20"/>
+                <w:bdr w:val="none" w:sz="0" w:space="0" w:color="auto" w:frame="1"/>
+                <w:lang w:eastAsia="vi-VN"/>
+              </w:rPr>
+              <w:t>Ability to work, support and collaborate with other team members effectively</w:t>
+            </w:r>
+            <w:r>
+              <w:rPr>
+                <w:rFonts w:ascii="Segoe UI" w:hAnsi="Segoe UI" w:cs="Segoe UI"/>
+                <w:sz w:val="20"/>
+                <w:bdr w:val="none" w:sz="0" w:space="0" w:color="auto" w:frame="1"/>
+                <w:lang w:val="en-US" w:eastAsia="vi-VN"/>
+              </w:rPr>
+              <w:t>, good self-study</w:t>
             </w:r>
           </w:p>
         </w:tc>
-        <w:bookmarkStart w:id="0" w:name="_GoBack"/>
-        <w:bookmarkEnd w:id="0"/>
+      </w:tr>
+      <w:tr>
+        <w:trPr>
+          <w:cnfStyle w:val="000000100000" w:firstRow="0" w:lastRow="0" w:firstColumn="0" w:lastColumn="0" w:oddVBand="0" w:evenVBand="0" w:oddHBand="1" w:evenHBand="0" w:firstRowFirstColumn="0" w:firstRowLastColumn="0" w:lastRowFirstColumn="0" w:lastRowLastColumn="0"/>
+        </w:trPr>
+        <w:tc>
+          <w:tcPr>
+            <w:cnfStyle w:val="001000000000" w:firstRow="0" w:lastRow="0" w:firstColumn="1" w:lastColumn="0" w:oddVBand="0" w:evenVBand="0" w:oddHBand="0" w:evenHBand="0" w:firstRowFirstColumn="0" w:firstRowLastColumn="0" w:lastRowFirstColumn="0" w:lastRowLastColumn="0"/>
+            <w:tcW w:w="3397" w:type="dxa"/>
+          </w:tcPr>
+          <w:p>
+            <w:pPr>
+              <w:pStyle w:val="NoSpacing"/>
+              <w:spacing w:before="40" w:after="40"/>
+              <w:rPr>
+                <w:rFonts w:ascii="Segoe UI" w:hAnsi="Segoe UI" w:cs="Segoe UI"/>
+                <w:sz w:val="20"/>
+                <w:bdr w:val="none" w:sz="0" w:space="0" w:color="auto" w:frame="1"/>
+                <w:lang w:val="en-US" w:eastAsia="vi-VN"/>
+              </w:rPr>
+            </w:pPr>
+            <w:r>
+              <w:rPr>
+                <w:rFonts w:ascii="Segoe UI" w:hAnsi="Segoe UI" w:cs="Segoe UI"/>
+                <w:sz w:val="20"/>
+                <w:bdr w:val="none" w:sz="0" w:space="0" w:color="auto" w:frame="1"/>
+                <w:lang w:val="en-US" w:eastAsia="vi-VN"/>
+              </w:rPr>
+              <w:t>Other languages</w:t>
+            </w:r>
+          </w:p>
+        </w:tc>
+        <w:tc>
+          <w:tcPr>
+            <w:tcW w:w="5619" w:type="dxa"/>
+          </w:tcPr>
+          <w:p>
+            <w:pPr>
+              <w:pStyle w:val="NoSpacing"/>
+              <w:spacing w:before="40" w:after="40"/>
+              <w:cnfStyle w:val="000000100000" w:firstRow="0" w:lastRow="0" w:firstColumn="0" w:lastColumn="0" w:oddVBand="0" w:evenVBand="0" w:oddHBand="1" w:evenHBand="0" w:firstRowFirstColumn="0" w:firstRowLastColumn="0" w:lastRowFirstColumn="0" w:lastRowLastColumn="0"/>
+              <w:rPr>
+                <w:rFonts w:ascii="Segoe UI" w:hAnsi="Segoe UI" w:cs="Segoe UI"/>
+                <w:sz w:val="20"/>
+                <w:bdr w:val="none" w:sz="0" w:space="0" w:color="auto" w:frame="1"/>
+                <w:lang w:val="en-US" w:eastAsia="vi-VN"/>
+              </w:rPr>
+            </w:pPr>
+            <w:r>
+              <w:rPr>
+                <w:rFonts w:ascii="Segoe UI" w:hAnsi="Segoe UI" w:cs="Segoe UI"/>
+                <w:sz w:val="20"/>
+                <w:bdr w:val="none" w:sz="0" w:space="0" w:color="auto" w:frame="1"/>
+                <w:lang w:val="en-US" w:eastAsia="vi-VN"/>
+              </w:rPr>
+              <w:t>C/C++</w:t>
+            </w:r>
+          </w:p>
+        </w:tc>
       </w:tr>
     </w:tbl>
     <w:p>
@@ -2612,37 +2732,6 @@
         </w:rPr>
         <w:t>785</w:t>
       </w:r>
-    </w:p>
-    <w:p>
-      <w:pPr>
-        <w:pStyle w:val="NoSpacing"/>
-        <w:rPr>
-          <w:bdr w:val="none" w:sz="0" w:space="0" w:color="auto" w:frame="1"/>
-          <w:lang w:eastAsia="vi-VN"/>
-        </w:rPr>
-      </w:pPr>
-    </w:p>
-    <w:p>
-      <w:pPr>
-        <w:pBdr>
-          <w:bottom w:val="single" w:sz="8" w:space="0" w:color="333333"/>
-        </w:pBdr>
-        <w:shd w:val="clear" w:color="auto" w:fill="FFFFFF"/>
-        <w:spacing w:after="0" w:line="360" w:lineRule="atLeast"/>
-        <w:textAlignment w:val="baseline"/>
-        <w:outlineLvl w:val="2"/>
-        <w:rPr>
-          <w:rFonts w:ascii="Segoe UI" w:eastAsia="Times New Roman" w:hAnsi="Segoe UI" w:cs="Segoe UI"/>
-          <w:b/>
-          <w:bCs/>
-          <w:caps/>
-          <w:color w:val="000000"/>
-          <w:sz w:val="24"/>
-          <w:szCs w:val="24"/>
-          <w:bdr w:val="none" w:sz="0" w:space="0" w:color="auto" w:frame="1"/>
-          <w:lang w:val="en-US" w:eastAsia="vi-VN"/>
-        </w:rPr>
-      </w:pPr>
     </w:p>
     <w:p>
       <w:pPr>
@@ -3547,6 +3636,124 @@
               <w:right w:w="60" w:type="dxa"/>
             </w:tcMar>
             <w:vAlign w:val="center"/>
+          </w:tcPr>
+          <w:p>
+            <w:pPr>
+              <w:spacing w:after="0" w:line="240" w:lineRule="auto"/>
+              <w:rPr>
+                <w:rFonts w:ascii="Segoe UI" w:eastAsia="Times New Roman" w:hAnsi="Segoe UI" w:cs="Segoe UI"/>
+                <w:b/>
+                <w:bCs/>
+                <w:sz w:val="20"/>
+                <w:szCs w:val="20"/>
+                <w:lang w:eastAsia="vi-VN"/>
+              </w:rPr>
+            </w:pPr>
+            <w:r>
+              <w:rPr>
+                <w:rFonts w:ascii="Segoe UI" w:eastAsia="Times New Roman" w:hAnsi="Segoe UI" w:cs="Segoe UI"/>
+                <w:b/>
+                <w:bCs/>
+                <w:sz w:val="20"/>
+                <w:szCs w:val="20"/>
+                <w:lang w:eastAsia="vi-VN"/>
+              </w:rPr>
+              <w:t>My responsibilities</w:t>
+            </w:r>
+          </w:p>
+        </w:tc>
+        <w:tc>
+          <w:tcPr>
+            <w:tcW w:w="6986" w:type="dxa"/>
+            <w:tcBorders>
+              <w:top w:val="single" w:sz="6" w:space="0" w:color="999999"/>
+              <w:left w:val="single" w:sz="6" w:space="0" w:color="999999"/>
+              <w:bottom w:val="single" w:sz="6" w:space="0" w:color="999999"/>
+              <w:right w:val="single" w:sz="6" w:space="0" w:color="999999"/>
+            </w:tcBorders>
+            <w:tcMar>
+              <w:top w:w="60" w:type="dxa"/>
+              <w:left w:w="60" w:type="dxa"/>
+              <w:bottom w:w="60" w:type="dxa"/>
+              <w:right w:w="60" w:type="dxa"/>
+            </w:tcMar>
+            <w:vAlign w:val="bottom"/>
+          </w:tcPr>
+          <w:p>
+            <w:pPr>
+              <w:spacing w:after="0" w:line="240" w:lineRule="auto"/>
+              <w:rPr>
+                <w:rFonts w:ascii="Segoe UI" w:eastAsia="Times New Roman" w:hAnsi="Segoe UI" w:cs="Segoe UI"/>
+                <w:sz w:val="20"/>
+                <w:szCs w:val="20"/>
+                <w:lang w:val="en-US" w:eastAsia="vi-VN"/>
+              </w:rPr>
+            </w:pPr>
+            <w:r>
+              <w:rPr>
+                <w:rFonts w:ascii="Segoe UI" w:eastAsia="Times New Roman" w:hAnsi="Segoe UI" w:cs="Segoe UI"/>
+                <w:sz w:val="20"/>
+                <w:szCs w:val="20"/>
+                <w:lang w:val="en-US" w:eastAsia="vi-VN"/>
+              </w:rPr>
+              <w:t>Working at Backend site: analysis requirement, develop APIs, o</w:t>
+            </w:r>
+            <w:r>
+              <w:rPr>
+                <w:rFonts w:ascii="Segoe UI" w:eastAsia="Times New Roman" w:hAnsi="Segoe UI" w:cs="Segoe UI"/>
+                <w:sz w:val="20"/>
+                <w:szCs w:val="20"/>
+                <w:lang w:val="en-US" w:eastAsia="vi-VN"/>
+              </w:rPr>
+              <w:t xml:space="preserve">ptimize </w:t>
+            </w:r>
+            <w:r>
+              <w:rPr>
+                <w:rFonts w:ascii="Segoe UI" w:eastAsia="Times New Roman" w:hAnsi="Segoe UI" w:cs="Segoe UI"/>
+                <w:sz w:val="20"/>
+                <w:szCs w:val="20"/>
+                <w:lang w:val="en-US" w:eastAsia="vi-VN"/>
+              </w:rPr>
+              <w:t xml:space="preserve">and review </w:t>
+            </w:r>
+            <w:r>
+              <w:rPr>
+                <w:rFonts w:ascii="Segoe UI" w:eastAsia="Times New Roman" w:hAnsi="Segoe UI" w:cs="Segoe UI"/>
+                <w:sz w:val="20"/>
+                <w:szCs w:val="20"/>
+                <w:lang w:val="en-US" w:eastAsia="vi-VN"/>
+              </w:rPr>
+              <w:t>code</w:t>
+            </w:r>
+            <w:r>
+              <w:rPr>
+                <w:rFonts w:ascii="Segoe UI" w:eastAsia="Times New Roman" w:hAnsi="Segoe UI" w:cs="Segoe UI"/>
+                <w:sz w:val="20"/>
+                <w:szCs w:val="20"/>
+                <w:lang w:val="en-US" w:eastAsia="vi-VN"/>
+              </w:rPr>
+              <w:t>, configure staging environment for deploying</w:t>
+            </w:r>
+          </w:p>
+        </w:tc>
+      </w:tr>
+      <w:tr>
+        <w:tc>
+          <w:tcPr>
+            <w:tcW w:w="2194" w:type="dxa"/>
+            <w:tcBorders>
+              <w:top w:val="single" w:sz="6" w:space="0" w:color="999999"/>
+              <w:left w:val="single" w:sz="6" w:space="0" w:color="999999"/>
+              <w:bottom w:val="single" w:sz="6" w:space="0" w:color="999999"/>
+              <w:right w:val="single" w:sz="6" w:space="0" w:color="999999"/>
+            </w:tcBorders>
+            <w:tcMar>
+              <w:top w:w="60" w:type="dxa"/>
+              <w:left w:w="60" w:type="dxa"/>
+              <w:bottom w:w="60" w:type="dxa"/>
+              <w:right w:w="60" w:type="dxa"/>
+            </w:tcMar>
+            <w:vAlign w:val="center"/>
             <w:hideMark/>
           </w:tcPr>
           <w:p>
@@ -3654,16 +3861,7 @@
                 <w:szCs w:val="20"/>
                 <w:lang w:val="en-US" w:eastAsia="vi-VN"/>
               </w:rPr>
-              <w:t>, Jira</w:t>
-            </w:r>
-            <w:r>
-              <w:rPr>
-                <w:rFonts w:ascii="Segoe UI" w:eastAsia="Times New Roman" w:hAnsi="Segoe UI" w:cs="Segoe UI"/>
-                <w:sz w:val="20"/>
-                <w:szCs w:val="20"/>
-                <w:lang w:val="en-US" w:eastAsia="vi-VN"/>
-              </w:rPr>
-              <w:t>, Jenkin</w:t>
+              <w:t>, Jira, Jenkin</w:t>
             </w:r>
           </w:p>
         </w:tc>
@@ -3963,6 +4161,115 @@
               <w:right w:w="60" w:type="dxa"/>
             </w:tcMar>
             <w:vAlign w:val="center"/>
+          </w:tcPr>
+          <w:p>
+            <w:pPr>
+              <w:spacing w:after="0" w:line="240" w:lineRule="auto"/>
+              <w:rPr>
+                <w:rFonts w:ascii="Segoe UI" w:eastAsia="Times New Roman" w:hAnsi="Segoe UI" w:cs="Segoe UI"/>
+                <w:b/>
+                <w:bCs/>
+                <w:sz w:val="20"/>
+                <w:szCs w:val="20"/>
+                <w:lang w:eastAsia="vi-VN"/>
+              </w:rPr>
+            </w:pPr>
+            <w:r>
+              <w:rPr>
+                <w:rFonts w:ascii="Segoe UI" w:eastAsia="Times New Roman" w:hAnsi="Segoe UI" w:cs="Segoe UI"/>
+                <w:b/>
+                <w:bCs/>
+                <w:sz w:val="20"/>
+                <w:szCs w:val="20"/>
+                <w:lang w:eastAsia="vi-VN"/>
+              </w:rPr>
+              <w:t>My responsibilities</w:t>
+            </w:r>
+          </w:p>
+        </w:tc>
+        <w:tc>
+          <w:tcPr>
+            <w:tcW w:w="6986" w:type="dxa"/>
+            <w:tcBorders>
+              <w:top w:val="single" w:sz="6" w:space="0" w:color="999999"/>
+              <w:left w:val="single" w:sz="6" w:space="0" w:color="999999"/>
+              <w:bottom w:val="single" w:sz="6" w:space="0" w:color="999999"/>
+              <w:right w:val="single" w:sz="6" w:space="0" w:color="999999"/>
+            </w:tcBorders>
+            <w:tcMar>
+              <w:top w:w="60" w:type="dxa"/>
+              <w:left w:w="60" w:type="dxa"/>
+              <w:bottom w:w="60" w:type="dxa"/>
+              <w:right w:w="60" w:type="dxa"/>
+            </w:tcMar>
+            <w:vAlign w:val="bottom"/>
+          </w:tcPr>
+          <w:p>
+            <w:pPr>
+              <w:spacing w:after="0" w:line="240" w:lineRule="auto"/>
+              <w:rPr>
+                <w:rFonts w:ascii="Segoe UI" w:eastAsia="Times New Roman" w:hAnsi="Segoe UI" w:cs="Segoe UI"/>
+                <w:sz w:val="20"/>
+                <w:szCs w:val="20"/>
+                <w:lang w:val="en-US" w:eastAsia="vi-VN"/>
+              </w:rPr>
+            </w:pPr>
+            <w:r>
+              <w:rPr>
+                <w:rFonts w:ascii="Segoe UI" w:eastAsia="Times New Roman" w:hAnsi="Segoe UI" w:cs="Segoe UI"/>
+                <w:sz w:val="20"/>
+                <w:szCs w:val="20"/>
+                <w:lang w:val="en-US" w:eastAsia="vi-VN"/>
+              </w:rPr>
+              <w:t>Working at Backend site: analysis requirement, develop APIs, develop authentication module, o</w:t>
+            </w:r>
+            <w:r>
+              <w:rPr>
+                <w:rFonts w:ascii="Segoe UI" w:eastAsia="Times New Roman" w:hAnsi="Segoe UI" w:cs="Segoe UI"/>
+                <w:sz w:val="20"/>
+                <w:szCs w:val="20"/>
+                <w:lang w:val="en-US" w:eastAsia="vi-VN"/>
+              </w:rPr>
+              <w:t xml:space="preserve">ptimize </w:t>
+            </w:r>
+            <w:r>
+              <w:rPr>
+                <w:rFonts w:ascii="Segoe UI" w:eastAsia="Times New Roman" w:hAnsi="Segoe UI" w:cs="Segoe UI"/>
+                <w:sz w:val="20"/>
+                <w:szCs w:val="20"/>
+                <w:lang w:val="en-US" w:eastAsia="vi-VN"/>
+              </w:rPr>
+              <w:t xml:space="preserve">and review </w:t>
+            </w:r>
+            <w:r>
+              <w:rPr>
+                <w:rFonts w:ascii="Segoe UI" w:eastAsia="Times New Roman" w:hAnsi="Segoe UI" w:cs="Segoe UI"/>
+                <w:sz w:val="20"/>
+                <w:szCs w:val="20"/>
+                <w:lang w:val="en-US" w:eastAsia="vi-VN"/>
+              </w:rPr>
+              <w:t>code</w:t>
+            </w:r>
+          </w:p>
+        </w:tc>
+      </w:tr>
+      <w:tr>
+        <w:tc>
+          <w:tcPr>
+            <w:tcW w:w="2194" w:type="dxa"/>
+            <w:tcBorders>
+              <w:top w:val="single" w:sz="6" w:space="0" w:color="999999"/>
+              <w:left w:val="single" w:sz="6" w:space="0" w:color="999999"/>
+              <w:bottom w:val="single" w:sz="6" w:space="0" w:color="999999"/>
+              <w:right w:val="single" w:sz="6" w:space="0" w:color="999999"/>
+            </w:tcBorders>
+            <w:tcMar>
+              <w:top w:w="60" w:type="dxa"/>
+              <w:left w:w="60" w:type="dxa"/>
+              <w:bottom w:w="60" w:type="dxa"/>
+              <w:right w:w="60" w:type="dxa"/>
+            </w:tcMar>
+            <w:vAlign w:val="center"/>
             <w:hideMark/>
           </w:tcPr>
           <w:p>
@@ -4387,6 +4694,97 @@
               <w:right w:w="60" w:type="dxa"/>
             </w:tcMar>
             <w:vAlign w:val="center"/>
+          </w:tcPr>
+          <w:p>
+            <w:pPr>
+              <w:spacing w:after="0" w:line="240" w:lineRule="auto"/>
+              <w:rPr>
+                <w:rFonts w:ascii="Segoe UI" w:eastAsia="Times New Roman" w:hAnsi="Segoe UI" w:cs="Segoe UI"/>
+                <w:b/>
+                <w:bCs/>
+                <w:sz w:val="20"/>
+                <w:szCs w:val="20"/>
+                <w:lang w:eastAsia="vi-VN"/>
+              </w:rPr>
+            </w:pPr>
+            <w:r>
+              <w:rPr>
+                <w:rFonts w:ascii="Segoe UI" w:eastAsia="Times New Roman" w:hAnsi="Segoe UI" w:cs="Segoe UI"/>
+                <w:b/>
+                <w:bCs/>
+                <w:sz w:val="20"/>
+                <w:szCs w:val="20"/>
+                <w:lang w:eastAsia="vi-VN"/>
+              </w:rPr>
+              <w:t>My responsibilities</w:t>
+            </w:r>
+          </w:p>
+        </w:tc>
+        <w:tc>
+          <w:tcPr>
+            <w:tcW w:w="6986" w:type="dxa"/>
+            <w:tcBorders>
+              <w:top w:val="single" w:sz="6" w:space="0" w:color="999999"/>
+              <w:left w:val="single" w:sz="6" w:space="0" w:color="999999"/>
+              <w:bottom w:val="single" w:sz="6" w:space="0" w:color="999999"/>
+              <w:right w:val="single" w:sz="6" w:space="0" w:color="999999"/>
+            </w:tcBorders>
+            <w:tcMar>
+              <w:top w:w="60" w:type="dxa"/>
+              <w:left w:w="60" w:type="dxa"/>
+              <w:bottom w:w="60" w:type="dxa"/>
+              <w:right w:w="60" w:type="dxa"/>
+            </w:tcMar>
+            <w:vAlign w:val="bottom"/>
+          </w:tcPr>
+          <w:p>
+            <w:pPr>
+              <w:spacing w:after="0" w:line="240" w:lineRule="auto"/>
+              <w:rPr>
+                <w:rFonts w:ascii="Segoe UI" w:eastAsia="Times New Roman" w:hAnsi="Segoe UI" w:cs="Segoe UI"/>
+                <w:sz w:val="20"/>
+                <w:szCs w:val="20"/>
+                <w:lang w:val="en-US" w:eastAsia="vi-VN"/>
+              </w:rPr>
+            </w:pPr>
+            <w:r>
+              <w:rPr>
+                <w:rFonts w:ascii="Segoe UI" w:eastAsia="Times New Roman" w:hAnsi="Segoe UI" w:cs="Segoe UI"/>
+                <w:sz w:val="20"/>
+                <w:szCs w:val="20"/>
+                <w:lang w:val="en-US" w:eastAsia="vi-VN"/>
+              </w:rPr>
+              <w:t xml:space="preserve">Working at both Backend and Frontend site: analysis requirement, develop APIs and UI pages, review </w:t>
+            </w:r>
+            <w:r>
+              <w:rPr>
+                <w:rFonts w:ascii="Segoe UI" w:eastAsia="Times New Roman" w:hAnsi="Segoe UI" w:cs="Segoe UI"/>
+                <w:sz w:val="20"/>
+                <w:szCs w:val="20"/>
+                <w:lang w:val="en-US" w:eastAsia="vi-VN"/>
+              </w:rPr>
+              <w:t>code</w:t>
+            </w:r>
+          </w:p>
+        </w:tc>
+      </w:tr>
+      <w:tr>
+        <w:tc>
+          <w:tcPr>
+            <w:tcW w:w="2194" w:type="dxa"/>
+            <w:tcBorders>
+              <w:top w:val="single" w:sz="6" w:space="0" w:color="999999"/>
+              <w:left w:val="single" w:sz="6" w:space="0" w:color="999999"/>
+              <w:bottom w:val="single" w:sz="6" w:space="0" w:color="999999"/>
+              <w:right w:val="single" w:sz="6" w:space="0" w:color="999999"/>
+            </w:tcBorders>
+            <w:tcMar>
+              <w:top w:w="60" w:type="dxa"/>
+              <w:left w:w="60" w:type="dxa"/>
+              <w:bottom w:w="60" w:type="dxa"/>
+              <w:right w:w="60" w:type="dxa"/>
+            </w:tcMar>
+            <w:vAlign w:val="center"/>
             <w:hideMark/>
           </w:tcPr>
           <w:p>
@@ -4471,15 +4869,7 @@
                 <w:sz w:val="20"/>
                 <w:lang w:val="en-US" w:eastAsia="vi-VN"/>
               </w:rPr>
-              <w:t>,</w:t>
-            </w:r>
-            <w:r>
-              <w:rPr>
-                <w:rFonts w:ascii="Segoe UI" w:hAnsi="Segoe UI" w:cs="Segoe UI"/>
-                <w:sz w:val="20"/>
-                <w:lang w:val="en-US" w:eastAsia="vi-VN"/>
-              </w:rPr>
-              <w:t xml:space="preserve"> ELK, </w:t>
+              <w:t xml:space="preserve">, ELK, </w:t>
             </w:r>
             <w:proofErr w:type="spellStart"/>
             <w:r>
@@ -4497,33 +4887,16 @@
                 <w:sz w:val="20"/>
                 <w:lang w:val="en-US" w:eastAsia="vi-VN"/>
               </w:rPr>
-              <w:t>,</w:t>
-            </w:r>
-            <w:r>
-              <w:rPr>
-                <w:rFonts w:ascii="Segoe UI" w:hAnsi="Segoe UI" w:cs="Segoe UI"/>
-                <w:sz w:val="20"/>
-                <w:lang w:val="en-US" w:eastAsia="vi-VN"/>
-              </w:rPr>
-              <w:t xml:space="preserve"> </w:t>
-            </w:r>
-            <w:r>
-              <w:rPr>
-                <w:rFonts w:ascii="Segoe UI" w:eastAsia="Times New Roman" w:hAnsi="Segoe UI" w:cs="Segoe UI"/>
-                <w:sz w:val="20"/>
-                <w:szCs w:val="20"/>
-                <w:lang w:val="en-US" w:eastAsia="vi-VN"/>
-              </w:rPr>
-              <w:t>Jira</w:t>
-            </w:r>
-            <w:r>
-              <w:rPr>
-                <w:rFonts w:ascii="Segoe UI" w:eastAsia="Times New Roman" w:hAnsi="Segoe UI" w:cs="Segoe UI"/>
-                <w:sz w:val="20"/>
-                <w:szCs w:val="20"/>
-                <w:lang w:val="en-US" w:eastAsia="vi-VN"/>
-              </w:rPr>
-              <w:t>, Jenkin</w:t>
+              <w:t xml:space="preserve">, </w:t>
+            </w:r>
+            <w:r>
+              <w:rPr>
+                <w:rFonts w:ascii="Segoe UI" w:eastAsia="Times New Roman" w:hAnsi="Segoe UI" w:cs="Segoe UI"/>
+                <w:sz w:val="20"/>
+                <w:szCs w:val="20"/>
+                <w:lang w:val="en-US" w:eastAsia="vi-VN"/>
+              </w:rPr>
+              <w:t>Jira, Jenkin</w:t>
             </w:r>
           </w:p>
         </w:tc>
@@ -6072,7 +6445,7 @@
 </file>
 
 <file path=customXml/itemProps1.xml><?xml version="1.0" encoding="utf-8"?>
-<ds:datastoreItem xmlns:ds="http://schemas.openxmlformats.org/officeDocument/2006/customXml" ds:itemID="{911911BD-8528-4BE0-A1F7-8445F774A5B7}">
+<ds:datastoreItem xmlns:ds="http://schemas.openxmlformats.org/officeDocument/2006/customXml" ds:itemID="{7D8E4360-E9C1-498B-97FA-343CB50F89CB}">
   <ds:schemaRefs>
     <ds:schemaRef ds:uri="http://schemas.openxmlformats.org/officeDocument/2006/bibliography"/>
   </ds:schemaRefs>

</xml_diff>

<commit_message>
[interview english] update hobbies
</commit_message>
<xml_diff>
--- a/Ta Anh Tu Cv.docx
+++ b/Ta Anh Tu Cv.docx
@@ -1544,7 +1544,17 @@
                 <w:bdr w:val="none" w:sz="0" w:space="0" w:color="auto" w:frame="1"/>
                 <w:lang w:val="en-US" w:eastAsia="vi-VN"/>
               </w:rPr>
-              <w:t xml:space="preserve">2 </w:t>
+              <w:t>3</w:t>
+            </w:r>
+            <w:r>
+              <w:rPr>
+                <w:rFonts w:ascii="Segoe UI" w:hAnsi="Segoe UI" w:cs="Segoe UI"/>
+                <w:b w:val="0"/>
+                <w:sz w:val="20"/>
+                <w:bdr w:val="none" w:sz="0" w:space="0" w:color="auto" w:frame="1"/>
+                <w:lang w:val="en-US" w:eastAsia="vi-VN"/>
+              </w:rPr>
+              <w:t xml:space="preserve"> </w:t>
             </w:r>
             <w:proofErr w:type="spellStart"/>
             <w:r>
@@ -1686,8 +1696,6 @@
               </w:rPr>
               <w:t xml:space="preserve">HTML, CSS, </w:t>
             </w:r>
-            <w:bookmarkStart w:id="0" w:name="_GoBack"/>
-            <w:bookmarkEnd w:id="0"/>
             <w:proofErr w:type="spellStart"/>
             <w:r>
               <w:rPr>
@@ -2034,25 +2042,16 @@
                 <w:bdr w:val="none" w:sz="0" w:space="0" w:color="auto" w:frame="1"/>
                 <w:lang w:eastAsia="vi-VN"/>
               </w:rPr>
-              <w:t xml:space="preserve">ecursion, </w:t>
-            </w:r>
-            <w:r>
-              <w:rPr>
-                <w:rFonts w:ascii="Segoe UI" w:hAnsi="Segoe UI" w:cs="Segoe UI"/>
-                <w:sz w:val="20"/>
-                <w:bdr w:val="none" w:sz="0" w:space="0" w:color="auto" w:frame="1"/>
-                <w:lang w:val="en-US" w:eastAsia="vi-VN"/>
-              </w:rPr>
-              <w:t>b</w:t>
-            </w:r>
-            <w:r>
-              <w:rPr>
-                <w:rFonts w:ascii="Segoe UI" w:hAnsi="Segoe UI" w:cs="Segoe UI"/>
-                <w:sz w:val="20"/>
-                <w:bdr w:val="none" w:sz="0" w:space="0" w:color="auto" w:frame="1"/>
-                <w:lang w:eastAsia="vi-VN"/>
-              </w:rPr>
-              <w:t>acktrack...</w:t>
+              <w:t>ecursion</w:t>
+            </w:r>
+            <w:r>
+              <w:rPr>
+                <w:rFonts w:ascii="Segoe UI" w:hAnsi="Segoe UI" w:cs="Segoe UI"/>
+                <w:sz w:val="20"/>
+                <w:bdr w:val="none" w:sz="0" w:space="0" w:color="auto" w:frame="1"/>
+                <w:lang w:eastAsia="vi-VN"/>
+              </w:rPr>
+              <w:t>...</w:t>
             </w:r>
             <w:r>
               <w:rPr>
@@ -2683,7 +2682,31 @@
           <w:bdr w:val="none" w:sz="0" w:space="0" w:color="auto" w:frame="1"/>
           <w:lang w:val="en-US" w:eastAsia="vi-VN"/>
         </w:rPr>
-        <w:t>STC Pro level in SVMC</w:t>
+        <w:t>STC Pro level in SVM</w:t>
+      </w:r>
+      <w:bookmarkStart w:id="0" w:name="_GoBack"/>
+      <w:bookmarkEnd w:id="0"/>
+      <w:r>
+        <w:rPr>
+          <w:rFonts w:ascii="Segoe UI" w:eastAsia="Times New Roman" w:hAnsi="Segoe UI" w:cs="Segoe UI"/>
+          <w:color w:val="000000"/>
+          <w:sz w:val="20"/>
+          <w:szCs w:val="20"/>
+          <w:bdr w:val="none" w:sz="0" w:space="0" w:color="auto" w:frame="1"/>
+          <w:lang w:val="en-US" w:eastAsia="vi-VN"/>
+        </w:rPr>
+        <w:t>C</w:t>
+      </w:r>
+      <w:r>
+        <w:rPr>
+          <w:rFonts w:ascii="Segoe UI" w:eastAsia="Times New Roman" w:hAnsi="Segoe UI" w:cs="Segoe UI"/>
+          <w:color w:val="000000"/>
+          <w:sz w:val="20"/>
+          <w:szCs w:val="20"/>
+          <w:bdr w:val="none" w:sz="0" w:space="0" w:color="auto" w:frame="1"/>
+          <w:lang w:val="en-US" w:eastAsia="vi-VN"/>
+        </w:rPr>
+        <w:t xml:space="preserve"> (Algorithm Certificate)</w:t>
       </w:r>
     </w:p>
     <w:p>
@@ -6445,7 +6468,7 @@
 </file>
 
 <file path=customXml/itemProps1.xml><?xml version="1.0" encoding="utf-8"?>
-<ds:datastoreItem xmlns:ds="http://schemas.openxmlformats.org/officeDocument/2006/customXml" ds:itemID="{7D8E4360-E9C1-498B-97FA-343CB50F89CB}">
+<ds:datastoreItem xmlns:ds="http://schemas.openxmlformats.org/officeDocument/2006/customXml" ds:itemID="{213BCFE7-B24A-4EB3-AA82-799483C72489}">
   <ds:schemaRefs>
     <ds:schemaRef ds:uri="http://schemas.openxmlformats.org/officeDocument/2006/bibliography"/>
   </ds:schemaRefs>

</xml_diff>